<commit_message>
prepare for lesson 04/08/2023
</commit_message>
<xml_diff>
--- a/HTML-GIT.docx
+++ b/HTML-GIT.docx
@@ -763,13 +763,203 @@
       <w:pPr>
         <w:ind w:left="360"/>
       </w:pPr>
+      <w:r>
+        <w:rPr>
+          <w:rFonts w:ascii="Arial" w:hAnsi="Arial" w:cs="Arial"/>
+          <w:b/>
+          <w:bCs/>
+          <w:color w:val="202122"/>
+          <w:sz w:val="21"/>
+          <w:szCs w:val="21"/>
+          <w:shd w:val="clear" w:color="auto" w:fill="FFFFFF"/>
+        </w:rPr>
+        <w:t>hệ thống quản lý phiên bản</w:t>
+      </w:r>
+      <w:r>
+        <w:rPr>
+          <w:rFonts w:ascii="Arial" w:hAnsi="Arial" w:cs="Arial"/>
+          <w:color w:val="202122"/>
+          <w:sz w:val="21"/>
+          <w:szCs w:val="21"/>
+          <w:shd w:val="clear" w:color="auto" w:fill="FFFFFF"/>
+        </w:rPr>
+        <w:t> (còn viết là </w:t>
+      </w:r>
+      <w:r>
+        <w:rPr>
+          <w:rFonts w:ascii="Arial" w:hAnsi="Arial" w:cs="Arial"/>
+          <w:b/>
+          <w:bCs/>
+          <w:color w:val="202122"/>
+          <w:sz w:val="21"/>
+          <w:szCs w:val="21"/>
+          <w:shd w:val="clear" w:color="auto" w:fill="FFFFFF"/>
+        </w:rPr>
+        <w:t>VCS</w:t>
+      </w:r>
+      <w:r>
+        <w:rPr>
+          <w:rFonts w:ascii="Arial" w:hAnsi="Arial" w:cs="Arial"/>
+          <w:color w:val="202122"/>
+          <w:sz w:val="21"/>
+          <w:szCs w:val="21"/>
+          <w:shd w:val="clear" w:color="auto" w:fill="FFFFFF"/>
+        </w:rPr>
+        <w:t> theo từ </w:t>
+      </w:r>
+      <w:hyperlink r:id="rId5" w:tooltip="Tiếng Anh" w:history="1">
+        <w:r>
+          <w:rPr>
+            <w:rStyle w:val="Hyperlink"/>
+            <w:rFonts w:ascii="Arial" w:hAnsi="Arial" w:cs="Arial"/>
+            <w:color w:val="3366CC"/>
+            <w:sz w:val="21"/>
+            <w:szCs w:val="21"/>
+            <w:shd w:val="clear" w:color="auto" w:fill="FFFFFF"/>
+          </w:rPr>
+          <w:t>tiếng Anh</w:t>
+        </w:r>
+      </w:hyperlink>
+      <w:r>
+        <w:rPr>
+          <w:rFonts w:ascii="Arial" w:hAnsi="Arial" w:cs="Arial"/>
+          <w:color w:val="202122"/>
+          <w:sz w:val="21"/>
+          <w:szCs w:val="21"/>
+          <w:shd w:val="clear" w:color="auto" w:fill="FFFFFF"/>
+        </w:rPr>
+        <w:t> </w:t>
+      </w:r>
+      <w:r>
+        <w:rPr>
+          <w:rFonts w:ascii="Arial" w:hAnsi="Arial" w:cs="Arial"/>
+          <w:i/>
+          <w:iCs/>
+          <w:color w:val="202122"/>
+          <w:sz w:val="21"/>
+          <w:szCs w:val="21"/>
+          <w:shd w:val="clear" w:color="auto" w:fill="FFFFFF"/>
+        </w:rPr>
+        <w:t>version control systems</w:t>
+      </w:r>
+      <w:r>
+        <w:rPr>
+          <w:rFonts w:ascii="Arial" w:hAnsi="Arial" w:cs="Arial"/>
+          <w:color w:val="202122"/>
+          <w:sz w:val="21"/>
+          <w:szCs w:val="21"/>
+          <w:shd w:val="clear" w:color="auto" w:fill="FFFFFF"/>
+        </w:rPr>
+        <w:t>) là một hệ thống lưu giữ các phiên bản của </w:t>
+      </w:r>
+      <w:hyperlink r:id="rId6" w:tooltip="Mã nguồn" w:history="1">
+        <w:r>
+          <w:rPr>
+            <w:rStyle w:val="Hyperlink"/>
+            <w:rFonts w:ascii="Arial" w:hAnsi="Arial" w:cs="Arial"/>
+            <w:color w:val="3366CC"/>
+            <w:sz w:val="21"/>
+            <w:szCs w:val="21"/>
+            <w:shd w:val="clear" w:color="auto" w:fill="FFFFFF"/>
+          </w:rPr>
+          <w:t>mã nguồn</w:t>
+        </w:r>
+      </w:hyperlink>
+      <w:r>
+        <w:rPr>
+          <w:rFonts w:ascii="Arial" w:hAnsi="Arial" w:cs="Arial"/>
+          <w:color w:val="202122"/>
+          <w:sz w:val="21"/>
+          <w:szCs w:val="21"/>
+          <w:shd w:val="clear" w:color="auto" w:fill="FFFFFF"/>
+        </w:rPr>
+        <w:t> của sản phẩm phần mềm, giúp các </w:t>
+      </w:r>
+      <w:hyperlink r:id="rId7" w:tooltip="Lập trình viên" w:history="1">
+        <w:r>
+          <w:rPr>
+            <w:rStyle w:val="Hyperlink"/>
+            <w:rFonts w:ascii="Arial" w:hAnsi="Arial" w:cs="Arial"/>
+            <w:color w:val="3366CC"/>
+            <w:sz w:val="21"/>
+            <w:szCs w:val="21"/>
+            <w:shd w:val="clear" w:color="auto" w:fill="FFFFFF"/>
+          </w:rPr>
+          <w:t>lập trình viên</w:t>
+        </w:r>
+      </w:hyperlink>
+      <w:r>
+        <w:rPr>
+          <w:rFonts w:ascii="Arial" w:hAnsi="Arial" w:cs="Arial"/>
+          <w:color w:val="202122"/>
+          <w:sz w:val="21"/>
+          <w:szCs w:val="21"/>
+          <w:shd w:val="clear" w:color="auto" w:fill="FFFFFF"/>
+        </w:rPr>
+        <w:t> có thể dễ dàng lấy lại phiên bản mong muốn.</w:t>
+      </w:r>
     </w:p>
     <w:p>
       <w:pPr>
-        <w:ind w:left="360"/>
+        <w:pStyle w:val="ListParagraph"/>
+        <w:numPr>
+          <w:ilvl w:val="0"/>
+          <w:numId w:val="1"/>
+        </w:numPr>
       </w:pPr>
       <w:r>
-        <w:t>Đây là dòng bổ sung thêm</w:t>
+        <w:rPr>
+          <w:rFonts w:ascii="Arial" w:hAnsi="Arial" w:cs="Arial"/>
+          <w:b/>
+          <w:bCs/>
+          <w:color w:val="202122"/>
+          <w:sz w:val="21"/>
+          <w:szCs w:val="21"/>
+          <w:shd w:val="clear" w:color="auto" w:fill="FFFFFF"/>
+        </w:rPr>
+        <w:t>Cục bộ</w:t>
+      </w:r>
+    </w:p>
+    <w:p>
+      <w:pPr>
+        <w:pStyle w:val="ListParagraph"/>
+        <w:numPr>
+          <w:ilvl w:val="0"/>
+          <w:numId w:val="1"/>
+        </w:numPr>
+      </w:pPr>
+      <w:r>
+        <w:rPr>
+          <w:rFonts w:ascii="Arial" w:hAnsi="Arial" w:cs="Arial"/>
+          <w:b/>
+          <w:bCs/>
+          <w:color w:val="202122"/>
+          <w:sz w:val="21"/>
+          <w:szCs w:val="21"/>
+          <w:shd w:val="clear" w:color="auto" w:fill="FFFFFF"/>
+        </w:rPr>
+        <w:t xml:space="preserve">Tập trung </w:t>
+      </w:r>
+    </w:p>
+    <w:p>
+      <w:pPr>
+        <w:pStyle w:val="ListParagraph"/>
+        <w:numPr>
+          <w:ilvl w:val="0"/>
+          <w:numId w:val="1"/>
+        </w:numPr>
+      </w:pPr>
+      <w:r>
+        <w:rPr>
+          <w:rFonts w:ascii="Arial" w:hAnsi="Arial" w:cs="Arial"/>
+          <w:b/>
+          <w:bCs/>
+          <w:color w:val="202122"/>
+          <w:sz w:val="21"/>
+          <w:szCs w:val="21"/>
+          <w:shd w:val="clear" w:color="auto" w:fill="FFFFFF"/>
+        </w:rPr>
+        <w:t>Phân tán</w:t>
       </w:r>
     </w:p>
     <w:sectPr>
@@ -1465,6 +1655,18 @@
       <w:contextualSpacing/>
     </w:pPr>
   </w:style>
+  <w:style w:type="character" w:styleId="Hyperlink">
+    <w:name w:val="Hyperlink"/>
+    <w:basedOn w:val="DefaultParagraphFont"/>
+    <w:uiPriority w:val="99"/>
+    <w:semiHidden/>
+    <w:unhideWhenUsed/>
+    <w:rsid w:val="00BF5E76"/>
+    <w:rPr>
+      <w:color w:val="0000FF"/>
+      <w:u w:val="single"/>
+    </w:rPr>
+  </w:style>
 </w:styles>
 </file>
 

</xml_diff>